<commit_message>
Documento del dataset entrega intermedia
</commit_message>
<xml_diff>
--- a/doc/Descripción del dataset.docx
+++ b/doc/Descripción del dataset.docx
@@ -1922,6 +1922,21 @@
 </file>
 
 <file path=customXml/item1.xml><?xml version="1.0" encoding="utf-8"?>
+<?mso-contentType ?>
+<FormTemplates xmlns="http://schemas.microsoft.com/sharepoint/v3/contenttype/forms">
+  <Display>DocumentLibraryForm</Display>
+  <Edit>DocumentLibraryForm</Edit>
+  <New>DocumentLibraryForm</New>
+</FormTemplates>
+</file>
+
+<file path=customXml/item2.xml><?xml version="1.0" encoding="utf-8"?>
+<p:properties xmlns:p="http://schemas.microsoft.com/office/2006/metadata/properties" xmlns:xsi="http://www.w3.org/2001/XMLSchema-instance" xmlns:pc="http://schemas.microsoft.com/office/infopath/2007/PartnerControls">
+  <documentManagement/>
+</p:properties>
+</file>
+
+<file path=customXml/item3.xml><?xml version="1.0" encoding="utf-8"?>
 <ct:contentTypeSchema xmlns:ct="http://schemas.microsoft.com/office/2006/metadata/contentType" xmlns:ma="http://schemas.microsoft.com/office/2006/metadata/properties/metaAttributes" ct:_="" ma:_="" ma:contentTypeName="Documento" ma:contentTypeID="0x0101009D8850EDB5465E4F897DB57F76199FF9" ma:contentTypeVersion="13" ma:contentTypeDescription="Crear nuevo documento." ma:contentTypeScope="" ma:versionID="ea96010c7855fe5bc1fd15f2e7a5df1c">
   <xsd:schema xmlns:xsd="http://www.w3.org/2001/XMLSchema" xmlns:xs="http://www.w3.org/2001/XMLSchema" xmlns:p="http://schemas.microsoft.com/office/2006/metadata/properties" xmlns:ns3="d182ce74-264e-48f4-9894-98e9bb7d25c0" xmlns:ns4="ed5b6207-5cad-4f60-a06e-5b47d3326a89" targetNamespace="http://schemas.microsoft.com/office/2006/metadata/properties" ma:root="true" ma:fieldsID="e01f414011a378e7620449c9d8789805" ns3:_="" ns4:_="">
     <xsd:import namespace="d182ce74-264e-48f4-9894-98e9bb7d25c0"/>
@@ -2144,22 +2159,24 @@
 </ct:contentTypeSchema>
 </file>
 
-<file path=customXml/item2.xml><?xml version="1.0" encoding="utf-8"?>
-<p:properties xmlns:p="http://schemas.microsoft.com/office/2006/metadata/properties" xmlns:xsi="http://www.w3.org/2001/XMLSchema-instance" xmlns:pc="http://schemas.microsoft.com/office/infopath/2007/PartnerControls">
-  <documentManagement/>
-</p:properties>
+<file path=customXml/itemProps1.xml><?xml version="1.0" encoding="utf-8"?>
+<ds:datastoreItem xmlns:ds="http://schemas.openxmlformats.org/officeDocument/2006/customXml" ds:itemID="{2D42805A-937F-4127-AB85-E344810E37AE}">
+  <ds:schemaRefs>
+    <ds:schemaRef ds:uri="http://schemas.microsoft.com/sharepoint/v3/contenttype/forms"/>
+  </ds:schemaRefs>
+</ds:datastoreItem>
 </file>
 
-<file path=customXml/item3.xml><?xml version="1.0" encoding="utf-8"?>
-<?mso-contentType ?>
-<FormTemplates xmlns="http://schemas.microsoft.com/sharepoint/v3/contenttype/forms">
-  <Display>DocumentLibraryForm</Display>
-  <Edit>DocumentLibraryForm</Edit>
-  <New>DocumentLibraryForm</New>
-</FormTemplates>
+<file path=customXml/itemProps2.xml><?xml version="1.0" encoding="utf-8"?>
+<ds:datastoreItem xmlns:ds="http://schemas.openxmlformats.org/officeDocument/2006/customXml" ds:itemID="{3BDC8461-7238-41BF-B46E-14E820E5C0BE}">
+  <ds:schemaRefs>
+    <ds:schemaRef ds:uri="http://schemas.microsoft.com/office/2006/metadata/properties"/>
+    <ds:schemaRef ds:uri="http://schemas.microsoft.com/office/infopath/2007/PartnerControls"/>
+  </ds:schemaRefs>
+</ds:datastoreItem>
 </file>
 
-<file path=customXml/itemProps1.xml><?xml version="1.0" encoding="utf-8"?>
+<file path=customXml/itemProps3.xml><?xml version="1.0" encoding="utf-8"?>
 <ds:datastoreItem xmlns:ds="http://schemas.openxmlformats.org/officeDocument/2006/customXml" ds:itemID="{EAC62519-FA68-48AB-9026-55D989825D58}">
   <ds:schemaRefs>
     <ds:schemaRef ds:uri="http://schemas.microsoft.com/office/2006/metadata/contentType"/>
@@ -2176,21 +2193,4 @@
     <ds:schemaRef ds:uri="http://schemas.microsoft.com/internal/obd"/>
   </ds:schemaRefs>
 </ds:datastoreItem>
-</file>
-
-<file path=customXml/itemProps2.xml><?xml version="1.0" encoding="utf-8"?>
-<ds:datastoreItem xmlns:ds="http://schemas.openxmlformats.org/officeDocument/2006/customXml" ds:itemID="{3BDC8461-7238-41BF-B46E-14E820E5C0BE}">
-  <ds:schemaRefs>
-    <ds:schemaRef ds:uri="http://schemas.microsoft.com/office/2006/metadata/properties"/>
-    <ds:schemaRef ds:uri="http://schemas.microsoft.com/office/infopath/2007/PartnerControls"/>
-  </ds:schemaRefs>
-</ds:datastoreItem>
-</file>
-
-<file path=customXml/itemProps3.xml><?xml version="1.0" encoding="utf-8"?>
-<ds:datastoreItem xmlns:ds="http://schemas.openxmlformats.org/officeDocument/2006/customXml" ds:itemID="{2D42805A-937F-4127-AB85-E344810E37AE}">
-  <ds:schemaRefs>
-    <ds:schemaRef ds:uri="http://schemas.microsoft.com/sharepoint/v3/contenttype/forms"/>
-  </ds:schemaRefs>
-</ds:datastoreItem>
 </file>
</xml_diff>